<commit_message>
fixed first laboratory work
</commit_message>
<xml_diff>
--- a/lab01/report/report.docx
+++ b/lab01/report/report.docx
@@ -178,7 +178,7 @@
         <w:pStyle w:val="Compact"/>
       </w:pPr>
       <w:r>
-        <w:t xml:space="preserve">Подключиться к вирутальной машине, используя созданную учетную записью. Провести работу в терминале.</w:t>
+        <w:t xml:space="preserve">Подключиться к вирутальной машине, используя созданную учетную записью.</w:t>
       </w:r>
     </w:p>
     <w:p>
@@ -194,7 +194,7 @@
       </w:r>
     </w:p>
     <w:bookmarkEnd w:id="21"/>
-    <w:bookmarkStart w:id="90" w:name="выполнение-лабораторной-работы"/>
+    <w:bookmarkStart w:id="96" w:name="выполнение-лабораторной-работы"/>
     <w:p>
       <w:pPr>
         <w:pStyle w:val="Heading1"/>
@@ -2066,7 +2066,7 @@
       <w:r>
         <w:drawing>
           <wp:inline>
-            <wp:extent cx="5334000" cy="4046249"/>
+            <wp:extent cx="5334000" cy="3907465"/>
             <wp:effectExtent b="0" l="0" r="0" t="0"/>
             <wp:docPr descr="Настройка виртуальной машины: дата и время" title="" id="1" name="Picture"/>
             <a:graphic>
@@ -2087,7 +2087,7 @@
                   <pic:spPr bwMode="auto">
                     <a:xfrm>
                       <a:off x="0" y="0"/>
-                      <a:ext cx="5334000" cy="4046249"/>
+                      <a:ext cx="5334000" cy="3907465"/>
                     </a:xfrm>
                     <a:prstGeom prst="rect">
                       <a:avLst/>
@@ -2293,7 +2293,19 @@
         <w:t xml:space="preserve"> </w:t>
       </w:r>
       <w:r>
-        <w:t xml:space="preserve">обновил системные файлы и установил</w:t>
+        <w:t xml:space="preserve">обновил системные файлы (рис -</w:t>
+      </w:r>
+      <w:r>
+        <w:t xml:space="preserve">@fig:030</w:t>
+      </w:r>
+      <w:r>
+        <w:t xml:space="preserve">, рис -</w:t>
+      </w:r>
+      <w:r>
+        <w:t xml:space="preserve">@fig:031</w:t>
+      </w:r>
+      <w:r>
+        <w:t xml:space="preserve">) и установил</w:t>
       </w:r>
       <w:r>
         <w:t xml:space="preserve"> </w:t>
@@ -2305,7 +2317,13 @@
         <w:t xml:space="preserve">(рис -</w:t>
       </w:r>
       <w:r>
-        <w:t xml:space="preserve">@fig:030</w:t>
+        <w:t xml:space="preserve">@fig:032</w:t>
+      </w:r>
+      <w:r>
+        <w:t xml:space="preserve">, рис -</w:t>
+      </w:r>
+      <w:r>
+        <w:t xml:space="preserve">@fig:033</w:t>
       </w:r>
       <w:r>
         <w:t xml:space="preserve">).</w:t>
@@ -2319,14 +2337,14 @@
       <w:r>
         <w:drawing>
           <wp:inline>
-            <wp:extent cx="5334000" cy="2646886"/>
+            <wp:extent cx="5334000" cy="1172665"/>
             <wp:effectExtent b="0" l="0" r="0" t="0"/>
-            <wp:docPr descr="«yum update» и «yum install mc»" title="" id="1" name="Picture"/>
+            <wp:docPr descr="«yum update» часть 1" title="" id="1" name="Picture"/>
             <a:graphic>
               <a:graphicData uri="http://schemas.openxmlformats.org/drawingml/2006/picture">
                 <pic:pic>
                   <pic:nvPicPr>
-                    <pic:cNvPr descr="image/30.png" id="0" name="Picture"/>
+                    <pic:cNvPr descr="image/30_1.png" id="0" name="Picture"/>
                     <pic:cNvPicPr>
                       <a:picLocks noChangeArrowheads="1" noChangeAspect="1"/>
                     </pic:cNvPicPr>
@@ -2340,7 +2358,7 @@
                   <pic:spPr bwMode="auto">
                     <a:xfrm>
                       <a:off x="0" y="0"/>
-                      <a:ext cx="5334000" cy="2646886"/>
+                      <a:ext cx="5334000" cy="1172665"/>
                     </a:xfrm>
                     <a:prstGeom prst="rect">
                       <a:avLst/>
@@ -2365,7 +2383,178 @@
         <w:pStyle w:val="ImageCaption"/>
       </w:pPr>
       <w:r>
-        <w:t xml:space="preserve">«yum update» и «yum install mc»</w:t>
+        <w:t xml:space="preserve">«yum update» часть 1</w:t>
+      </w:r>
+    </w:p>
+    <w:p>
+      <w:pPr>
+        <w:pStyle w:val="CaptionedFigure"/>
+      </w:pPr>
+      <w:bookmarkStart w:id="83" w:name="fig:031"/>
+      <w:r>
+        <w:drawing>
+          <wp:inline>
+            <wp:extent cx="5334000" cy="3296935"/>
+            <wp:effectExtent b="0" l="0" r="0" t="0"/>
+            <wp:docPr descr="«yum update» часть 2" title="" id="1" name="Picture"/>
+            <a:graphic>
+              <a:graphicData uri="http://schemas.openxmlformats.org/drawingml/2006/picture">
+                <pic:pic>
+                  <pic:nvPicPr>
+                    <pic:cNvPr descr="image/30_2.png" id="0" name="Picture"/>
+                    <pic:cNvPicPr>
+                      <a:picLocks noChangeArrowheads="1" noChangeAspect="1"/>
+                    </pic:cNvPicPr>
+                  </pic:nvPicPr>
+                  <pic:blipFill>
+                    <a:blip r:embed="rId82"/>
+                    <a:stretch>
+                      <a:fillRect/>
+                    </a:stretch>
+                  </pic:blipFill>
+                  <pic:spPr bwMode="auto">
+                    <a:xfrm>
+                      <a:off x="0" y="0"/>
+                      <a:ext cx="5334000" cy="3296935"/>
+                    </a:xfrm>
+                    <a:prstGeom prst="rect">
+                      <a:avLst/>
+                    </a:prstGeom>
+                    <a:noFill/>
+                    <a:ln w="9525">
+                      <a:noFill/>
+                      <a:headEnd/>
+                      <a:tailEnd/>
+                    </a:ln>
+                  </pic:spPr>
+                </pic:pic>
+              </a:graphicData>
+            </a:graphic>
+          </wp:inline>
+        </w:drawing>
+      </w:r>
+      <w:bookmarkEnd w:id="83"/>
+    </w:p>
+    <w:p>
+      <w:pPr>
+        <w:pStyle w:val="ImageCaption"/>
+      </w:pPr>
+      <w:r>
+        <w:t xml:space="preserve">«yum update» часть 2</w:t>
+      </w:r>
+    </w:p>
+    <w:p>
+      <w:pPr>
+        <w:pStyle w:val="CaptionedFigure"/>
+      </w:pPr>
+      <w:bookmarkStart w:id="85" w:name="fig:032"/>
+      <w:r>
+        <w:drawing>
+          <wp:inline>
+            <wp:extent cx="5334000" cy="2321575"/>
+            <wp:effectExtent b="0" l="0" r="0" t="0"/>
+            <wp:docPr descr="«yum install mc» часть 1" title="" id="1" name="Picture"/>
+            <a:graphic>
+              <a:graphicData uri="http://schemas.openxmlformats.org/drawingml/2006/picture">
+                <pic:pic>
+                  <pic:nvPicPr>
+                    <pic:cNvPr descr="image/30_3.png" id="0" name="Picture"/>
+                    <pic:cNvPicPr>
+                      <a:picLocks noChangeArrowheads="1" noChangeAspect="1"/>
+                    </pic:cNvPicPr>
+                  </pic:nvPicPr>
+                  <pic:blipFill>
+                    <a:blip r:embed="rId84"/>
+                    <a:stretch>
+                      <a:fillRect/>
+                    </a:stretch>
+                  </pic:blipFill>
+                  <pic:spPr bwMode="auto">
+                    <a:xfrm>
+                      <a:off x="0" y="0"/>
+                      <a:ext cx="5334000" cy="2321575"/>
+                    </a:xfrm>
+                    <a:prstGeom prst="rect">
+                      <a:avLst/>
+                    </a:prstGeom>
+                    <a:noFill/>
+                    <a:ln w="9525">
+                      <a:noFill/>
+                      <a:headEnd/>
+                      <a:tailEnd/>
+                    </a:ln>
+                  </pic:spPr>
+                </pic:pic>
+              </a:graphicData>
+            </a:graphic>
+          </wp:inline>
+        </w:drawing>
+      </w:r>
+      <w:bookmarkEnd w:id="85"/>
+    </w:p>
+    <w:p>
+      <w:pPr>
+        <w:pStyle w:val="ImageCaption"/>
+      </w:pPr>
+      <w:r>
+        <w:t xml:space="preserve">«yum install mc» часть 1</w:t>
+      </w:r>
+    </w:p>
+    <w:p>
+      <w:pPr>
+        <w:pStyle w:val="CaptionedFigure"/>
+      </w:pPr>
+      <w:bookmarkStart w:id="87" w:name="fig:033"/>
+      <w:r>
+        <w:drawing>
+          <wp:inline>
+            <wp:extent cx="5334000" cy="3772243"/>
+            <wp:effectExtent b="0" l="0" r="0" t="0"/>
+            <wp:docPr descr="«yum install mc» часть 2" title="" id="1" name="Picture"/>
+            <a:graphic>
+              <a:graphicData uri="http://schemas.openxmlformats.org/drawingml/2006/picture">
+                <pic:pic>
+                  <pic:nvPicPr>
+                    <pic:cNvPr descr="image/30_4.png" id="0" name="Picture"/>
+                    <pic:cNvPicPr>
+                      <a:picLocks noChangeArrowheads="1" noChangeAspect="1"/>
+                    </pic:cNvPicPr>
+                  </pic:nvPicPr>
+                  <pic:blipFill>
+                    <a:blip r:embed="rId86"/>
+                    <a:stretch>
+                      <a:fillRect/>
+                    </a:stretch>
+                  </pic:blipFill>
+                  <pic:spPr bwMode="auto">
+                    <a:xfrm>
+                      <a:off x="0" y="0"/>
+                      <a:ext cx="5334000" cy="3772243"/>
+                    </a:xfrm>
+                    <a:prstGeom prst="rect">
+                      <a:avLst/>
+                    </a:prstGeom>
+                    <a:noFill/>
+                    <a:ln w="9525">
+                      <a:noFill/>
+                      <a:headEnd/>
+                      <a:tailEnd/>
+                    </a:ln>
+                  </pic:spPr>
+                </pic:pic>
+              </a:graphicData>
+            </a:graphic>
+          </wp:inline>
+        </w:drawing>
+      </w:r>
+      <w:bookmarkEnd w:id="87"/>
+    </w:p>
+    <w:p>
+      <w:pPr>
+        <w:pStyle w:val="ImageCaption"/>
+      </w:pPr>
+      <w:r>
+        <w:t xml:space="preserve">«yum install mc» часть 2</w:t>
       </w:r>
     </w:p>
     <w:p>
@@ -2380,13 +2569,13 @@
         <w:t xml:space="preserve">Произвел определенные действия для того, чтобы другие виртуальные машины могли использовать машину Base и её конфигурацию как базовую (рис -</w:t>
       </w:r>
       <w:r>
-        <w:t xml:space="preserve">@fig:031</w:t>
+        <w:t xml:space="preserve">@fig:034</w:t>
       </w:r>
       <w:r>
         <w:t xml:space="preserve">, рис -</w:t>
       </w:r>
       <w:r>
-        <w:t xml:space="preserve">@fig:032</w:t>
+        <w:t xml:space="preserve">@fig:035</w:t>
       </w:r>
       <w:r>
         <w:t xml:space="preserve">).</w:t>
@@ -2396,7 +2585,7 @@
       <w:pPr>
         <w:pStyle w:val="CaptionedFigure"/>
       </w:pPr>
-      <w:bookmarkStart w:id="83" w:name="fig:031"/>
+      <w:bookmarkStart w:id="89" w:name="fig:034"/>
       <w:r>
         <w:drawing>
           <wp:inline>
@@ -2413,7 +2602,7 @@
                     </pic:cNvPicPr>
                   </pic:nvPicPr>
                   <pic:blipFill>
-                    <a:blip r:embed="rId82"/>
+                    <a:blip r:embed="rId88"/>
                     <a:stretch>
                       <a:fillRect/>
                     </a:stretch>
@@ -2439,7 +2628,7 @@
           </wp:inline>
         </w:drawing>
       </w:r>
-      <w:bookmarkEnd w:id="83"/>
+      <w:bookmarkEnd w:id="89"/>
     </w:p>
     <w:p>
       <w:pPr>
@@ -2453,7 +2642,7 @@
       <w:pPr>
         <w:pStyle w:val="CaptionedFigure"/>
       </w:pPr>
-      <w:bookmarkStart w:id="85" w:name="fig:032"/>
+      <w:bookmarkStart w:id="91" w:name="fig:035"/>
       <w:r>
         <w:drawing>
           <wp:inline>
@@ -2470,7 +2659,7 @@
                     </pic:cNvPicPr>
                   </pic:nvPicPr>
                   <pic:blipFill>
-                    <a:blip r:embed="rId84"/>
+                    <a:blip r:embed="rId90"/>
                     <a:stretch>
                       <a:fillRect/>
                     </a:stretch>
@@ -2496,7 +2685,7 @@
           </wp:inline>
         </w:drawing>
       </w:r>
-      <w:bookmarkEnd w:id="85"/>
+      <w:bookmarkEnd w:id="91"/>
     </w:p>
     <w:p>
       <w:pPr>
@@ -2520,13 +2709,13 @@
         <w:t xml:space="preserve">Base.vdi (рис -</w:t>
       </w:r>
       <w:r>
-        <w:t xml:space="preserve">@fig:033</w:t>
+        <w:t xml:space="preserve">@fig:036</w:t>
       </w:r>
       <w:r>
         <w:t xml:space="preserve">, рис -</w:t>
       </w:r>
       <w:r>
-        <w:t xml:space="preserve">@fig:034</w:t>
+        <w:t xml:space="preserve">@fig:037</w:t>
       </w:r>
       <w:r>
         <w:t xml:space="preserve">).</w:t>
@@ -2536,7 +2725,7 @@
       <w:pPr>
         <w:pStyle w:val="CaptionedFigure"/>
       </w:pPr>
-      <w:bookmarkStart w:id="87" w:name="fig:033"/>
+      <w:bookmarkStart w:id="93" w:name="fig:036"/>
       <w:r>
         <w:drawing>
           <wp:inline>
@@ -2553,7 +2742,7 @@
                     </pic:cNvPicPr>
                   </pic:nvPicPr>
                   <pic:blipFill>
-                    <a:blip r:embed="rId86"/>
+                    <a:blip r:embed="rId92"/>
                     <a:stretch>
                       <a:fillRect/>
                     </a:stretch>
@@ -2579,7 +2768,7 @@
           </wp:inline>
         </w:drawing>
       </w:r>
-      <w:bookmarkEnd w:id="87"/>
+      <w:bookmarkEnd w:id="93"/>
     </w:p>
     <w:p>
       <w:pPr>
@@ -2593,7 +2782,7 @@
       <w:pPr>
         <w:pStyle w:val="CaptionedFigure"/>
       </w:pPr>
-      <w:bookmarkStart w:id="89" w:name="fig:034"/>
+      <w:bookmarkStart w:id="95" w:name="fig:037"/>
       <w:r>
         <w:drawing>
           <wp:inline>
@@ -2610,7 +2799,7 @@
                     </pic:cNvPicPr>
                   </pic:nvPicPr>
                   <pic:blipFill>
-                    <a:blip r:embed="rId88"/>
+                    <a:blip r:embed="rId94"/>
                     <a:stretch>
                       <a:fillRect/>
                     </a:stretch>
@@ -2636,7 +2825,7 @@
           </wp:inline>
         </w:drawing>
       </w:r>
-      <w:bookmarkEnd w:id="89"/>
+      <w:bookmarkEnd w:id="95"/>
     </w:p>
     <w:p>
       <w:pPr>
@@ -2646,8 +2835,8 @@
         <w:t xml:space="preserve">Созданная виртуальная машина Host2</w:t>
       </w:r>
     </w:p>
-    <w:bookmarkEnd w:id="90"/>
-    <w:bookmarkStart w:id="91" w:name="выводы"/>
+    <w:bookmarkEnd w:id="96"/>
+    <w:bookmarkStart w:id="97" w:name="выводы"/>
     <w:p>
       <w:pPr>
         <w:pStyle w:val="Heading1"/>
@@ -2664,7 +2853,7 @@
         <w:t xml:space="preserve">Приобрел практические навыки установки операционной системы на виртуальную машину, настройки минимально необходимых для дальнейшей работы сервисов.</w:t>
       </w:r>
     </w:p>
-    <w:bookmarkEnd w:id="91"/>
+    <w:bookmarkEnd w:id="97"/>
     <w:sectPr/>
   </w:body>
 </w:document>

</xml_diff>